<commit_message>
formattazione sdd e odd
</commit_message>
<xml_diff>
--- a/Documents/03_FantaUnisa_SDD.docx
+++ b/Documents/03_FantaUnisa_SDD.docx
@@ -3786,15 +3786,7 @@
     <w:p/>
     <w:p>
       <w:r>
-        <w:t xml:space="preserve">Il calcolo della formazione è affidato a un componente interno che combina statistiche di rendimento, </w:t>
-      </w:r>
-      <w:proofErr w:type="gramStart"/>
-      <w:r>
-        <w:t>trend stagionali</w:t>
-      </w:r>
-      <w:proofErr w:type="gramEnd"/>
-      <w:r>
-        <w:t xml:space="preserve"> e difficoltà dell’avversario, sulla base dei parametri impostati dal </w:t>
+        <w:t xml:space="preserve">Il calcolo della formazione è affidato a un componente interno che combina statistiche di rendimento, trend stagionali e difficoltà dell’avversario, sulla base dei parametri impostati dal </w:t>
       </w:r>
       <w:r>
         <w:rPr>
@@ -6878,6 +6870,9 @@
       <w:bookmarkStart w:id="28" w:name="_Toc219865912"/>
       <w:r>
         <w:lastRenderedPageBreak/>
+        <w:t xml:space="preserve"> </w:t>
+      </w:r>
+      <w:r>
         <w:t>Access control and security</w:t>
       </w:r>
       <w:bookmarkEnd w:id="28"/>
@@ -6918,6 +6913,9 @@
       <w:r>
         <w:t>: può solo registrarsi</w:t>
       </w:r>
+      <w:r>
+        <w:t>;</w:t>
+      </w:r>
     </w:p>
     <w:p>
       <w:pPr>
@@ -6936,6 +6934,9 @@
       <w:r>
         <w:t>: può gestire rosa, modulo, formazione, consultare statistiche</w:t>
       </w:r>
+      <w:r>
+        <w:t>;</w:t>
+      </w:r>
     </w:p>
     <w:p>
       <w:pPr>
@@ -6974,6 +6975,30 @@
       </w:r>
       <w:r>
         <w:t>: può caricare file Excel e ricalcolare statistiche</w:t>
+      </w:r>
+      <w:r>
+        <w:t>;</w:t>
+      </w:r>
+    </w:p>
+    <w:p>
+      <w:pPr>
+        <w:numPr>
+          <w:ilvl w:val="0"/>
+          <w:numId w:val="23"/>
+        </w:numPr>
+      </w:pPr>
+      <w:r>
+        <w:rPr>
+          <w:b/>
+          <w:bCs/>
+        </w:rPr>
+        <w:t>Gestore utenti</w:t>
+      </w:r>
+      <w:r>
+        <w:t>:</w:t>
+      </w:r>
+      <w:r>
+        <w:t xml:space="preserve"> gestisce le interazioni nella community.</w:t>
       </w:r>
     </w:p>
     <w:p>
@@ -7026,10 +7051,10 @@
       <w:tblGrid>
         <w:gridCol w:w="1040"/>
         <w:gridCol w:w="1082"/>
-        <w:gridCol w:w="1263"/>
-        <w:gridCol w:w="933"/>
-        <w:gridCol w:w="885"/>
-        <w:gridCol w:w="1041"/>
+        <w:gridCol w:w="1134"/>
+        <w:gridCol w:w="1062"/>
+        <w:gridCol w:w="922"/>
+        <w:gridCol w:w="1004"/>
         <w:gridCol w:w="1041"/>
         <w:gridCol w:w="1041"/>
         <w:gridCol w:w="1041"/>
@@ -7098,7 +7123,7 @@
         </w:tc>
         <w:tc>
           <w:tcPr>
-            <w:tcW w:w="1263" w:type="dxa"/>
+            <w:tcW w:w="1134" w:type="dxa"/>
             <w:vAlign w:val="center"/>
           </w:tcPr>
           <w:p>
@@ -7121,7 +7146,7 @@
         </w:tc>
         <w:tc>
           <w:tcPr>
-            <w:tcW w:w="933" w:type="dxa"/>
+            <w:tcW w:w="1062" w:type="dxa"/>
             <w:vAlign w:val="center"/>
           </w:tcPr>
           <w:p>
@@ -7144,7 +7169,7 @@
         </w:tc>
         <w:tc>
           <w:tcPr>
-            <w:tcW w:w="885" w:type="dxa"/>
+            <w:tcW w:w="922" w:type="dxa"/>
             <w:vAlign w:val="center"/>
           </w:tcPr>
           <w:p>
@@ -7167,7 +7192,7 @@
         </w:tc>
         <w:tc>
           <w:tcPr>
-            <w:tcW w:w="1041" w:type="dxa"/>
+            <w:tcW w:w="1004" w:type="dxa"/>
             <w:vAlign w:val="center"/>
           </w:tcPr>
           <w:p>
@@ -7344,7 +7369,7 @@
         </w:tc>
         <w:tc>
           <w:tcPr>
-            <w:tcW w:w="1263" w:type="dxa"/>
+            <w:tcW w:w="1134" w:type="dxa"/>
             <w:vAlign w:val="center"/>
           </w:tcPr>
           <w:p>
@@ -7367,7 +7392,7 @@
         </w:tc>
         <w:tc>
           <w:tcPr>
-            <w:tcW w:w="933" w:type="dxa"/>
+            <w:tcW w:w="1062" w:type="dxa"/>
             <w:vAlign w:val="center"/>
           </w:tcPr>
           <w:p>
@@ -7390,7 +7415,7 @@
         </w:tc>
         <w:tc>
           <w:tcPr>
-            <w:tcW w:w="885" w:type="dxa"/>
+            <w:tcW w:w="922" w:type="dxa"/>
             <w:vAlign w:val="center"/>
           </w:tcPr>
           <w:p>
@@ -7413,7 +7438,7 @@
         </w:tc>
         <w:tc>
           <w:tcPr>
-            <w:tcW w:w="1041" w:type="dxa"/>
+            <w:tcW w:w="1004" w:type="dxa"/>
             <w:vAlign w:val="center"/>
           </w:tcPr>
           <w:p>
@@ -7628,7 +7653,7 @@
         </w:tc>
         <w:tc>
           <w:tcPr>
-            <w:tcW w:w="1263" w:type="dxa"/>
+            <w:tcW w:w="1134" w:type="dxa"/>
             <w:vAlign w:val="center"/>
           </w:tcPr>
           <w:p>
@@ -7697,7 +7722,7 @@
         </w:tc>
         <w:tc>
           <w:tcPr>
-            <w:tcW w:w="933" w:type="dxa"/>
+            <w:tcW w:w="1062" w:type="dxa"/>
             <w:vAlign w:val="center"/>
           </w:tcPr>
           <w:p>
@@ -7744,7 +7769,7 @@
         </w:tc>
         <w:tc>
           <w:tcPr>
-            <w:tcW w:w="885" w:type="dxa"/>
+            <w:tcW w:w="922" w:type="dxa"/>
             <w:vAlign w:val="center"/>
           </w:tcPr>
           <w:p>
@@ -7767,7 +7792,7 @@
         </w:tc>
         <w:tc>
           <w:tcPr>
-            <w:tcW w:w="1041" w:type="dxa"/>
+            <w:tcW w:w="1004" w:type="dxa"/>
             <w:vAlign w:val="center"/>
           </w:tcPr>
           <w:p>
@@ -8199,7 +8224,7 @@
         </w:tc>
         <w:tc>
           <w:tcPr>
-            <w:tcW w:w="1263" w:type="dxa"/>
+            <w:tcW w:w="1134" w:type="dxa"/>
             <w:vAlign w:val="center"/>
           </w:tcPr>
           <w:p>
@@ -8222,7 +8247,7 @@
         </w:tc>
         <w:tc>
           <w:tcPr>
-            <w:tcW w:w="933" w:type="dxa"/>
+            <w:tcW w:w="1062" w:type="dxa"/>
             <w:vAlign w:val="center"/>
           </w:tcPr>
           <w:p>
@@ -8245,7 +8270,7 @@
         </w:tc>
         <w:tc>
           <w:tcPr>
-            <w:tcW w:w="885" w:type="dxa"/>
+            <w:tcW w:w="922" w:type="dxa"/>
             <w:vAlign w:val="center"/>
           </w:tcPr>
           <w:p>
@@ -8316,7 +8341,7 @@
         </w:tc>
         <w:tc>
           <w:tcPr>
-            <w:tcW w:w="1041" w:type="dxa"/>
+            <w:tcW w:w="1004" w:type="dxa"/>
             <w:vAlign w:val="center"/>
           </w:tcPr>
           <w:p>
@@ -8530,7 +8555,7 @@
         </w:tc>
         <w:tc>
           <w:tcPr>
-            <w:tcW w:w="1263" w:type="dxa"/>
+            <w:tcW w:w="1134" w:type="dxa"/>
             <w:vAlign w:val="center"/>
           </w:tcPr>
           <w:p>
@@ -8553,7 +8578,7 @@
         </w:tc>
         <w:tc>
           <w:tcPr>
-            <w:tcW w:w="933" w:type="dxa"/>
+            <w:tcW w:w="1062" w:type="dxa"/>
             <w:vAlign w:val="center"/>
           </w:tcPr>
           <w:p>
@@ -8576,7 +8601,7 @@
         </w:tc>
         <w:tc>
           <w:tcPr>
-            <w:tcW w:w="885" w:type="dxa"/>
+            <w:tcW w:w="922" w:type="dxa"/>
             <w:vAlign w:val="center"/>
           </w:tcPr>
           <w:p>
@@ -8599,7 +8624,7 @@
         </w:tc>
         <w:tc>
           <w:tcPr>
-            <w:tcW w:w="1041" w:type="dxa"/>
+            <w:tcW w:w="1004" w:type="dxa"/>
             <w:vAlign w:val="center"/>
           </w:tcPr>
           <w:p>
@@ -8881,18 +8906,10 @@
     </w:p>
     <w:p>
       <w:pPr>
-        <w:ind w:left="360"/>
-        <w:rPr>
-          <w:b/>
-          <w:bCs/>
-        </w:rPr>
-      </w:pPr>
-    </w:p>
-    <w:p>
-      <w:pPr>
         <w:pStyle w:val="Titolo2"/>
       </w:pPr>
       <w:r>
+        <w:lastRenderedPageBreak/>
         <w:t xml:space="preserve"> </w:t>
       </w:r>
       <w:bookmarkStart w:id="30" w:name="_Toc219865914"/>
@@ -9839,7 +9856,7 @@
               <w:tblLook w:val="04A0" w:firstRow="1" w:lastRow="0" w:firstColumn="1" w:lastColumn="0" w:noHBand="0" w:noVBand="1"/>
             </w:tblPr>
             <w:tblGrid>
-              <w:gridCol w:w="3506"/>
+              <w:gridCol w:w="3503"/>
             </w:tblGrid>
             <w:tr>
               <w:trPr>
@@ -9894,15 +9911,7 @@
             </w:r>
             <w:proofErr w:type="spellEnd"/>
             <w:r>
-              <w:t>(</w:t>
-            </w:r>
-            <w:proofErr w:type="gramStart"/>
-            <w:r>
-              <w:t>email</w:t>
-            </w:r>
-            <w:proofErr w:type="gramEnd"/>
-            <w:r>
-              <w:t>)</w:t>
+              <w:t>(email)</w:t>
             </w:r>
           </w:p>
         </w:tc>
@@ -12932,16 +12941,6 @@
     </w:p>
     <w:p>
       <w:pPr>
-        <w:spacing w:before="120" w:after="100" w:afterAutospacing="1"/>
-        <w:ind w:left="357"/>
-        <w:rPr>
-          <w:b/>
-          <w:bCs/>
-        </w:rPr>
-      </w:pPr>
-    </w:p>
-    <w:p>
-      <w:pPr>
         <w:spacing w:after="100" w:afterAutospacing="1"/>
         <w:ind w:left="357"/>
         <w:rPr>
@@ -12958,6 +12957,7 @@
           <w:sz w:val="26"/>
           <w:szCs w:val="26"/>
         </w:rPr>
+        <w:lastRenderedPageBreak/>
         <w:t>Comment Service</w:t>
       </w:r>
     </w:p>
@@ -13573,6 +13573,424 @@
     </w:p>
     <w:p>
       <w:pPr>
+        <w:spacing w:after="100" w:afterAutospacing="1"/>
+        <w:ind w:left="357"/>
+        <w:rPr>
+          <w:b/>
+          <w:bCs/>
+          <w:sz w:val="26"/>
+          <w:szCs w:val="26"/>
+        </w:rPr>
+      </w:pPr>
+      <w:r>
+        <w:rPr>
+          <w:b/>
+          <w:bCs/>
+          <w:sz w:val="26"/>
+          <w:szCs w:val="26"/>
+        </w:rPr>
+        <w:t>Report</w:t>
+      </w:r>
+      <w:r>
+        <w:rPr>
+          <w:b/>
+          <w:bCs/>
+          <w:sz w:val="26"/>
+          <w:szCs w:val="26"/>
+        </w:rPr>
+        <w:t xml:space="preserve"> Service</w:t>
+      </w:r>
+    </w:p>
+    <w:tbl>
+      <w:tblPr>
+        <w:tblStyle w:val="Tabellagriglia2"/>
+        <w:tblW w:w="0" w:type="auto"/>
+        <w:tblLook w:val="04A0" w:firstRow="1" w:lastRow="0" w:firstColumn="1" w:lastColumn="0" w:noHBand="0" w:noVBand="1"/>
+      </w:tblPr>
+      <w:tblGrid>
+        <w:gridCol w:w="5769"/>
+        <w:gridCol w:w="3858"/>
+      </w:tblGrid>
+      <w:tr>
+        <w:trPr>
+          <w:cnfStyle w:val="100000000000" w:firstRow="1" w:lastRow="0" w:firstColumn="0" w:lastColumn="0" w:oddVBand="0" w:evenVBand="0" w:oddHBand="0" w:evenHBand="0" w:firstRowFirstColumn="0" w:firstRowLastColumn="0" w:lastRowFirstColumn="0" w:lastRowLastColumn="0"/>
+        </w:trPr>
+        <w:tc>
+          <w:tcPr>
+            <w:cnfStyle w:val="001000000000" w:firstRow="0" w:lastRow="0" w:firstColumn="1" w:lastColumn="0" w:oddVBand="0" w:evenVBand="0" w:oddHBand="0" w:evenHBand="0" w:firstRowFirstColumn="0" w:firstRowLastColumn="0" w:lastRowFirstColumn="0" w:lastRowLastColumn="0"/>
+            <w:tcW w:w="5769" w:type="dxa"/>
+            <w:tcBorders>
+              <w:top w:val="single" w:sz="4" w:space="0" w:color="auto"/>
+              <w:left w:val="single" w:sz="4" w:space="0" w:color="auto"/>
+              <w:right w:val="single" w:sz="4" w:space="0" w:color="auto"/>
+            </w:tcBorders>
+            <w:vAlign w:val="center"/>
+            <w:hideMark/>
+          </w:tcPr>
+          <w:p>
+            <w:pPr>
+              <w:spacing w:after="100" w:afterAutospacing="1"/>
+              <w:ind w:left="357"/>
+              <w:jc w:val="center"/>
+            </w:pPr>
+            <w:r>
+              <w:t>Operazione</w:t>
+            </w:r>
+          </w:p>
+        </w:tc>
+        <w:tc>
+          <w:tcPr>
+            <w:tcW w:w="3858" w:type="dxa"/>
+            <w:tcBorders>
+              <w:top w:val="single" w:sz="4" w:space="0" w:color="auto"/>
+              <w:left w:val="single" w:sz="4" w:space="0" w:color="auto"/>
+              <w:right w:val="single" w:sz="4" w:space="0" w:color="auto"/>
+            </w:tcBorders>
+            <w:vAlign w:val="center"/>
+            <w:hideMark/>
+          </w:tcPr>
+          <w:p>
+            <w:pPr>
+              <w:spacing w:after="100" w:afterAutospacing="1"/>
+              <w:ind w:left="357"/>
+              <w:jc w:val="center"/>
+              <w:cnfStyle w:val="100000000000" w:firstRow="1" w:lastRow="0" w:firstColumn="0" w:lastColumn="0" w:oddVBand="0" w:evenVBand="0" w:oddHBand="0" w:evenHBand="0" w:firstRowFirstColumn="0" w:firstRowLastColumn="0" w:lastRowFirstColumn="0" w:lastRowLastColumn="0"/>
+            </w:pPr>
+            <w:r>
+              <w:t>Descrizione</w:t>
+            </w:r>
+          </w:p>
+        </w:tc>
+      </w:tr>
+      <w:tr>
+        <w:trPr>
+          <w:cnfStyle w:val="000000100000" w:firstRow="0" w:lastRow="0" w:firstColumn="0" w:lastColumn="0" w:oddVBand="0" w:evenVBand="0" w:oddHBand="1" w:evenHBand="0" w:firstRowFirstColumn="0" w:firstRowLastColumn="0" w:lastRowFirstColumn="0" w:lastRowLastColumn="0"/>
+        </w:trPr>
+        <w:tc>
+          <w:tcPr>
+            <w:cnfStyle w:val="001000000000" w:firstRow="0" w:lastRow="0" w:firstColumn="1" w:lastColumn="0" w:oddVBand="0" w:evenVBand="0" w:oddHBand="0" w:evenHBand="0" w:firstRowFirstColumn="0" w:firstRowLastColumn="0" w:lastRowFirstColumn="0" w:lastRowLastColumn="0"/>
+            <w:tcW w:w="5769" w:type="dxa"/>
+            <w:tcBorders>
+              <w:top w:val="single" w:sz="2" w:space="0" w:color="666666" w:themeColor="text1" w:themeTint="99"/>
+              <w:left w:val="single" w:sz="4" w:space="0" w:color="auto"/>
+              <w:bottom w:val="single" w:sz="2" w:space="0" w:color="666666" w:themeColor="text1" w:themeTint="99"/>
+              <w:right w:val="single" w:sz="4" w:space="0" w:color="auto"/>
+            </w:tcBorders>
+            <w:vAlign w:val="center"/>
+            <w:hideMark/>
+          </w:tcPr>
+          <w:p>
+            <w:pPr>
+              <w:spacing w:after="100" w:afterAutospacing="1"/>
+              <w:jc w:val="center"/>
+            </w:pPr>
+            <w:proofErr w:type="spellStart"/>
+            <w:proofErr w:type="gramStart"/>
+            <w:r>
+              <w:t>checkReport</w:t>
+            </w:r>
+            <w:proofErr w:type="spellEnd"/>
+            <w:r>
+              <w:t>(</w:t>
+            </w:r>
+            <w:proofErr w:type="spellStart"/>
+            <w:proofErr w:type="gramEnd"/>
+            <w:r>
+              <w:t>userId</w:t>
+            </w:r>
+            <w:proofErr w:type="spellEnd"/>
+            <w:r>
+              <w:t xml:space="preserve">, </w:t>
+            </w:r>
+            <w:proofErr w:type="spellStart"/>
+            <w:r>
+              <w:t>postId</w:t>
+            </w:r>
+            <w:proofErr w:type="spellEnd"/>
+            <w:r>
+              <w:t xml:space="preserve">, </w:t>
+            </w:r>
+            <w:proofErr w:type="spellStart"/>
+            <w:r>
+              <w:t>commentId</w:t>
+            </w:r>
+            <w:proofErr w:type="spellEnd"/>
+            <w:r>
+              <w:t>)</w:t>
+            </w:r>
+          </w:p>
+        </w:tc>
+        <w:tc>
+          <w:tcPr>
+            <w:tcW w:w="3858" w:type="dxa"/>
+            <w:tcBorders>
+              <w:top w:val="single" w:sz="2" w:space="0" w:color="666666" w:themeColor="text1" w:themeTint="99"/>
+              <w:left w:val="single" w:sz="4" w:space="0" w:color="auto"/>
+              <w:bottom w:val="single" w:sz="2" w:space="0" w:color="666666" w:themeColor="text1" w:themeTint="99"/>
+              <w:right w:val="single" w:sz="4" w:space="0" w:color="auto"/>
+            </w:tcBorders>
+            <w:vAlign w:val="center"/>
+            <w:hideMark/>
+          </w:tcPr>
+          <w:p>
+            <w:pPr>
+              <w:spacing w:after="100" w:afterAutospacing="1"/>
+              <w:jc w:val="center"/>
+              <w:cnfStyle w:val="000000100000" w:firstRow="0" w:lastRow="0" w:firstColumn="0" w:lastColumn="0" w:oddVBand="0" w:evenVBand="0" w:oddHBand="1" w:evenHBand="0" w:firstRowFirstColumn="0" w:firstRowLastColumn="0" w:lastRowFirstColumn="0" w:lastRowLastColumn="0"/>
+            </w:pPr>
+            <w:r>
+              <w:t>Visualizza il commento/post segnalato da un utente</w:t>
+            </w:r>
+            <w:r>
+              <w:t>.</w:t>
+            </w:r>
+          </w:p>
+        </w:tc>
+      </w:tr>
+      <w:tr>
+        <w:tc>
+          <w:tcPr>
+            <w:cnfStyle w:val="001000000000" w:firstRow="0" w:lastRow="0" w:firstColumn="1" w:lastColumn="0" w:oddVBand="0" w:evenVBand="0" w:oddHBand="0" w:evenHBand="0" w:firstRowFirstColumn="0" w:firstRowLastColumn="0" w:lastRowFirstColumn="0" w:lastRowLastColumn="0"/>
+            <w:tcW w:w="5769" w:type="dxa"/>
+            <w:tcBorders>
+              <w:top w:val="single" w:sz="2" w:space="0" w:color="666666" w:themeColor="text1" w:themeTint="99"/>
+              <w:left w:val="single" w:sz="4" w:space="0" w:color="auto"/>
+              <w:bottom w:val="single" w:sz="2" w:space="0" w:color="666666" w:themeColor="text1" w:themeTint="99"/>
+              <w:right w:val="single" w:sz="4" w:space="0" w:color="auto"/>
+            </w:tcBorders>
+            <w:vAlign w:val="center"/>
+            <w:hideMark/>
+          </w:tcPr>
+          <w:p>
+            <w:pPr>
+              <w:spacing w:after="100" w:afterAutospacing="1"/>
+              <w:jc w:val="center"/>
+            </w:pPr>
+            <w:proofErr w:type="spellStart"/>
+            <w:proofErr w:type="gramStart"/>
+            <w:r>
+              <w:t>remove</w:t>
+            </w:r>
+            <w:r>
+              <w:t>Comment</w:t>
+            </w:r>
+            <w:proofErr w:type="spellEnd"/>
+            <w:r>
+              <w:t>(</w:t>
+            </w:r>
+            <w:proofErr w:type="spellStart"/>
+            <w:proofErr w:type="gramEnd"/>
+            <w:r>
+              <w:t>userId</w:t>
+            </w:r>
+            <w:proofErr w:type="spellEnd"/>
+            <w:r>
+              <w:t xml:space="preserve">, </w:t>
+            </w:r>
+            <w:proofErr w:type="spellStart"/>
+            <w:r>
+              <w:t>postId</w:t>
+            </w:r>
+            <w:proofErr w:type="spellEnd"/>
+            <w:r>
+              <w:t>)</w:t>
+            </w:r>
+          </w:p>
+        </w:tc>
+        <w:tc>
+          <w:tcPr>
+            <w:tcW w:w="3858" w:type="dxa"/>
+            <w:tcBorders>
+              <w:top w:val="single" w:sz="2" w:space="0" w:color="666666" w:themeColor="text1" w:themeTint="99"/>
+              <w:left w:val="single" w:sz="4" w:space="0" w:color="auto"/>
+              <w:bottom w:val="single" w:sz="2" w:space="0" w:color="666666" w:themeColor="text1" w:themeTint="99"/>
+              <w:right w:val="single" w:sz="4" w:space="0" w:color="auto"/>
+            </w:tcBorders>
+            <w:vAlign w:val="center"/>
+            <w:hideMark/>
+          </w:tcPr>
+          <w:p>
+            <w:pPr>
+              <w:spacing w:after="100" w:afterAutospacing="1"/>
+              <w:jc w:val="center"/>
+              <w:cnfStyle w:val="000000000000" w:firstRow="0" w:lastRow="0" w:firstColumn="0" w:lastColumn="0" w:oddVBand="0" w:evenVBand="0" w:oddHBand="0" w:evenHBand="0" w:firstRowFirstColumn="0" w:firstRowLastColumn="0" w:lastRowFirstColumn="0" w:lastRowLastColumn="0"/>
+            </w:pPr>
+            <w:r>
+              <w:t>Rimuove il commento dal post</w:t>
+            </w:r>
+          </w:p>
+        </w:tc>
+      </w:tr>
+      <w:tr>
+        <w:trPr>
+          <w:cnfStyle w:val="000000100000" w:firstRow="0" w:lastRow="0" w:firstColumn="0" w:lastColumn="0" w:oddVBand="0" w:evenVBand="0" w:oddHBand="1" w:evenHBand="0" w:firstRowFirstColumn="0" w:firstRowLastColumn="0" w:lastRowFirstColumn="0" w:lastRowLastColumn="0"/>
+        </w:trPr>
+        <w:tc>
+          <w:tcPr>
+            <w:cnfStyle w:val="001000000000" w:firstRow="0" w:lastRow="0" w:firstColumn="1" w:lastColumn="0" w:oddVBand="0" w:evenVBand="0" w:oddHBand="0" w:evenHBand="0" w:firstRowFirstColumn="0" w:firstRowLastColumn="0" w:lastRowFirstColumn="0" w:lastRowLastColumn="0"/>
+            <w:tcW w:w="5769" w:type="dxa"/>
+            <w:tcBorders>
+              <w:top w:val="single" w:sz="2" w:space="0" w:color="666666" w:themeColor="text1" w:themeTint="99"/>
+              <w:left w:val="single" w:sz="4" w:space="0" w:color="auto"/>
+              <w:bottom w:val="single" w:sz="2" w:space="0" w:color="666666" w:themeColor="text1" w:themeTint="99"/>
+              <w:right w:val="single" w:sz="4" w:space="0" w:color="auto"/>
+            </w:tcBorders>
+            <w:vAlign w:val="center"/>
+            <w:hideMark/>
+          </w:tcPr>
+          <w:p>
+            <w:pPr>
+              <w:spacing w:after="100" w:afterAutospacing="1"/>
+              <w:jc w:val="center"/>
+            </w:pPr>
+            <w:proofErr w:type="spellStart"/>
+            <w:r>
+              <w:t>banUser</w:t>
+            </w:r>
+            <w:proofErr w:type="spellEnd"/>
+            <w:r>
+              <w:t>(</w:t>
+            </w:r>
+            <w:proofErr w:type="spellStart"/>
+            <w:r>
+              <w:t>userId</w:t>
+            </w:r>
+            <w:proofErr w:type="spellEnd"/>
+            <w:r>
+              <w:t>)</w:t>
+            </w:r>
+          </w:p>
+        </w:tc>
+        <w:tc>
+          <w:tcPr>
+            <w:tcW w:w="3858" w:type="dxa"/>
+            <w:tcBorders>
+              <w:top w:val="single" w:sz="2" w:space="0" w:color="666666" w:themeColor="text1" w:themeTint="99"/>
+              <w:left w:val="single" w:sz="4" w:space="0" w:color="auto"/>
+              <w:bottom w:val="single" w:sz="2" w:space="0" w:color="666666" w:themeColor="text1" w:themeTint="99"/>
+              <w:right w:val="single" w:sz="4" w:space="0" w:color="auto"/>
+            </w:tcBorders>
+            <w:vAlign w:val="center"/>
+            <w:hideMark/>
+          </w:tcPr>
+          <w:p>
+            <w:pPr>
+              <w:spacing w:after="100" w:afterAutospacing="1"/>
+              <w:jc w:val="center"/>
+              <w:cnfStyle w:val="000000100000" w:firstRow="0" w:lastRow="0" w:firstColumn="0" w:lastColumn="0" w:oddVBand="0" w:evenVBand="0" w:oddHBand="1" w:evenHBand="0" w:firstRowFirstColumn="0" w:firstRowLastColumn="0" w:lastRowFirstColumn="0" w:lastRowLastColumn="0"/>
+            </w:pPr>
+            <w:r>
+              <w:t>Blocca l’accesso al portale dell’utente</w:t>
+            </w:r>
+          </w:p>
+        </w:tc>
+      </w:tr>
+      <w:tr>
+        <w:tc>
+          <w:tcPr>
+            <w:cnfStyle w:val="001000000000" w:firstRow="0" w:lastRow="0" w:firstColumn="1" w:lastColumn="0" w:oddVBand="0" w:evenVBand="0" w:oddHBand="0" w:evenHBand="0" w:firstRowFirstColumn="0" w:firstRowLastColumn="0" w:lastRowFirstColumn="0" w:lastRowLastColumn="0"/>
+            <w:tcW w:w="5769" w:type="dxa"/>
+            <w:tcBorders>
+              <w:top w:val="single" w:sz="2" w:space="0" w:color="666666" w:themeColor="text1" w:themeTint="99"/>
+              <w:left w:val="single" w:sz="4" w:space="0" w:color="auto"/>
+              <w:bottom w:val="single" w:sz="2" w:space="0" w:color="666666" w:themeColor="text1" w:themeTint="99"/>
+              <w:right w:val="single" w:sz="4" w:space="0" w:color="auto"/>
+            </w:tcBorders>
+            <w:vAlign w:val="center"/>
+          </w:tcPr>
+          <w:p>
+            <w:pPr>
+              <w:spacing w:after="100" w:afterAutospacing="1"/>
+              <w:jc w:val="center"/>
+            </w:pPr>
+            <w:proofErr w:type="spellStart"/>
+            <w:proofErr w:type="gramStart"/>
+            <w:r>
+              <w:t>validateReport</w:t>
+            </w:r>
+            <w:proofErr w:type="spellEnd"/>
+            <w:r>
+              <w:t>(</w:t>
+            </w:r>
+            <w:proofErr w:type="spellStart"/>
+            <w:proofErr w:type="gramEnd"/>
+            <w:r>
+              <w:t>userId</w:t>
+            </w:r>
+            <w:proofErr w:type="spellEnd"/>
+            <w:r>
+              <w:t xml:space="preserve">, </w:t>
+            </w:r>
+            <w:proofErr w:type="spellStart"/>
+            <w:r>
+              <w:t>reportId</w:t>
+            </w:r>
+            <w:proofErr w:type="spellEnd"/>
+            <w:r>
+              <w:t>)</w:t>
+            </w:r>
+          </w:p>
+        </w:tc>
+        <w:tc>
+          <w:tcPr>
+            <w:tcW w:w="3858" w:type="dxa"/>
+            <w:tcBorders>
+              <w:top w:val="single" w:sz="2" w:space="0" w:color="666666" w:themeColor="text1" w:themeTint="99"/>
+              <w:left w:val="single" w:sz="4" w:space="0" w:color="auto"/>
+              <w:bottom w:val="single" w:sz="2" w:space="0" w:color="666666" w:themeColor="text1" w:themeTint="99"/>
+              <w:right w:val="single" w:sz="4" w:space="0" w:color="auto"/>
+            </w:tcBorders>
+            <w:vAlign w:val="center"/>
+          </w:tcPr>
+          <w:p>
+            <w:pPr>
+              <w:spacing w:after="100" w:afterAutospacing="1"/>
+              <w:jc w:val="center"/>
+              <w:cnfStyle w:val="000000000000" w:firstRow="0" w:lastRow="0" w:firstColumn="0" w:lastColumn="0" w:oddVBand="0" w:evenVBand="0" w:oddHBand="0" w:evenHBand="0" w:firstRowFirstColumn="0" w:firstRowLastColumn="0" w:lastRowFirstColumn="0" w:lastRowLastColumn="0"/>
+            </w:pPr>
+            <w:r>
+              <w:t>L’utente che ha effettuato la segnalazione riceve un aggiornamento</w:t>
+            </w:r>
+          </w:p>
+        </w:tc>
+      </w:tr>
+    </w:tbl>
+    <w:p>
+      <w:pPr>
+        <w:spacing w:before="120" w:after="100" w:afterAutospacing="1"/>
+        <w:ind w:left="357"/>
+        <w:rPr>
+          <w:b/>
+          <w:bCs/>
+          <w:sz w:val="26"/>
+          <w:szCs w:val="26"/>
+        </w:rPr>
+      </w:pPr>
+    </w:p>
+    <w:p>
+      <w:pPr>
+        <w:widowControl/>
+        <w:suppressAutoHyphens w:val="0"/>
+        <w:jc w:val="left"/>
+        <w:rPr>
+          <w:b/>
+          <w:bCs/>
+          <w:sz w:val="26"/>
+          <w:szCs w:val="26"/>
+        </w:rPr>
+      </w:pPr>
+      <w:r>
+        <w:rPr>
+          <w:b/>
+          <w:bCs/>
+          <w:sz w:val="26"/>
+          <w:szCs w:val="26"/>
+        </w:rPr>
+        <w:br w:type="page"/>
+      </w:r>
+    </w:p>
+    <w:p>
+      <w:pPr>
         <w:pStyle w:val="Titolo"/>
         <w:numPr>
           <w:ilvl w:val="0"/>
@@ -13583,6 +14001,7 @@
       <w:bookmarkStart w:id="32" w:name="_Toc214571010"/>
       <w:bookmarkStart w:id="33" w:name="_Toc219865916"/>
       <w:r>
+        <w:lastRenderedPageBreak/>
         <w:t>GLOSSARY</w:t>
       </w:r>
       <w:bookmarkEnd w:id="32"/>
@@ -13829,7 +14248,6 @@
             </w:pPr>
             <w:proofErr w:type="spellStart"/>
             <w:r>
-              <w:lastRenderedPageBreak/>
               <w:t>Parsing</w:t>
             </w:r>
             <w:proofErr w:type="spellEnd"/>
@@ -14318,6 +14736,7 @@
             </w:rPr>
             <w:t xml:space="preserve">Progetto: </w:t>
           </w:r>
+          <w:proofErr w:type="spellStart"/>
           <w:r>
             <w:rPr>
               <w:b w:val="0"/>
@@ -14325,6 +14744,7 @@
             </w:rPr>
             <w:t>FantaUnisa</w:t>
           </w:r>
+          <w:proofErr w:type="spellEnd"/>
         </w:p>
       </w:tc>
       <w:tc>
@@ -14412,8 +14832,16 @@
             <w:rPr>
               <w:sz w:val="20"/>
             </w:rPr>
-            <w:t xml:space="preserve"> Document</w:t>
+            <w:t xml:space="preserve"> </w:t>
           </w:r>
+          <w:proofErr w:type="spellStart"/>
+          <w:r>
+            <w:rPr>
+              <w:sz w:val="20"/>
+            </w:rPr>
+            <w:t>Document</w:t>
+          </w:r>
+          <w:proofErr w:type="spellEnd"/>
         </w:p>
       </w:tc>
       <w:tc>

</xml_diff>